<commit_message>
suppression des fichiers de configuration Vagrant pour srv-app et srv-db
</commit_message>
<xml_diff>
--- a/Tp.docx
+++ b/Tp.docx
@@ -138,6 +138,7 @@
         <w:rPr>
           <w:b/>
           <w:bCs/>
+          <w:noProof/>
         </w:rPr>
         <w:drawing>
           <wp:inline distT="0" distB="0" distL="0" distR="0" wp14:anchorId="77EC5D06" wp14:editId="41B9B53A">
@@ -223,6 +224,7 @@
         <w:rPr>
           <w:b/>
           <w:bCs/>
+          <w:noProof/>
         </w:rPr>
         <w:drawing>
           <wp:inline distT="0" distB="0" distL="0" distR="0" wp14:anchorId="557002AB" wp14:editId="45234EEF">
@@ -272,6 +274,7 @@
         <w:rPr>
           <w:b/>
           <w:bCs/>
+          <w:noProof/>
         </w:rPr>
         <w:drawing>
           <wp:inline distT="0" distB="0" distL="0" distR="0" wp14:anchorId="3292FAD6" wp14:editId="4BADADD9">
@@ -321,6 +324,7 @@
         <w:rPr>
           <w:b/>
           <w:bCs/>
+          <w:noProof/>
         </w:rPr>
         <w:lastRenderedPageBreak/>
         <w:drawing>
@@ -443,6 +447,7 @@
         <w:rPr>
           <w:b/>
           <w:bCs/>
+          <w:noProof/>
         </w:rPr>
         <w:drawing>
           <wp:inline distT="0" distB="0" distL="0" distR="0" wp14:anchorId="2487787A" wp14:editId="7C25B0B7">
@@ -525,7 +530,21 @@
           <w:b/>
           <w:bCs/>
         </w:rPr>
-        <w:t xml:space="preserve">-app </w:t>
+        <w:t>-</w:t>
+      </w:r>
+      <w:r>
+        <w:rPr>
+          <w:b/>
+          <w:bCs/>
+        </w:rPr>
+        <w:t>app</w:t>
+      </w:r>
+      <w:r>
+        <w:rPr>
+          <w:b/>
+          <w:bCs/>
+        </w:rPr>
+        <w:t xml:space="preserve"> </w:t>
       </w:r>
     </w:p>
     <w:p>
@@ -539,6 +558,7 @@
         <w:rPr>
           <w:b/>
           <w:bCs/>
+          <w:noProof/>
         </w:rPr>
         <w:drawing>
           <wp:inline distT="0" distB="0" distL="0" distR="0" wp14:anchorId="7B5A29C0" wp14:editId="4D00AA5A">
@@ -579,6 +599,124 @@
     </w:p>
     <w:p>
       <w:pPr>
+        <w:ind w:left="720"/>
+        <w:rPr>
+          <w:b/>
+          <w:bCs/>
+        </w:rPr>
+      </w:pPr>
+    </w:p>
+    <w:p>
+      <w:pPr>
+        <w:rPr>
+          <w:b/>
+          <w:bCs/>
+        </w:rPr>
+      </w:pPr>
+      <w:r>
+        <w:rPr>
+          <w:b/>
+          <w:bCs/>
+        </w:rPr>
+        <w:t>4.</w:t>
+      </w:r>
+      <w:r>
+        <w:rPr>
+          <w:rFonts w:ascii="Roboto" w:eastAsia="Times New Roman" w:hAnsi="Roboto" w:cs="Times New Roman"/>
+          <w:color w:val="1F1F1F"/>
+          <w:kern w:val="0"/>
+          <w:sz w:val="21"/>
+          <w:szCs w:val="21"/>
+          <w:lang w:eastAsia="fr-SN"/>
+          <w14:ligatures w14:val="none"/>
+        </w:rPr>
+        <w:t xml:space="preserve"> </w:t>
+      </w:r>
+      <w:r>
+        <w:rPr>
+          <w:b/>
+          <w:bCs/>
+        </w:rPr>
+        <w:t xml:space="preserve">Déployer y un une application web java qui utilise une base de données </w:t>
+      </w:r>
+      <w:proofErr w:type="spellStart"/>
+      <w:r>
+        <w:rPr>
+          <w:b/>
+          <w:bCs/>
+        </w:rPr>
+        <w:t>mysql</w:t>
+      </w:r>
+      <w:proofErr w:type="spellEnd"/>
+    </w:p>
+    <w:p>
+      <w:pPr>
+        <w:rPr>
+          <w:b/>
+          <w:bCs/>
+        </w:rPr>
+      </w:pPr>
+      <w:r>
+        <w:rPr>
+          <w:b/>
+          <w:bCs/>
+        </w:rPr>
+        <w:lastRenderedPageBreak/>
+        <w:drawing>
+          <wp:inline distT="0" distB="0" distL="0" distR="0" wp14:anchorId="72EA9903" wp14:editId="614CB9BA">
+            <wp:extent cx="5972810" cy="2500630"/>
+            <wp:effectExtent l="0" t="0" r="8890" b="0"/>
+            <wp:docPr id="927352317" name="Image 1"/>
+            <wp:cNvGraphicFramePr>
+              <a:graphicFrameLocks xmlns:a="http://schemas.openxmlformats.org/drawingml/2006/main" noChangeAspect="1"/>
+            </wp:cNvGraphicFramePr>
+            <a:graphic xmlns:a="http://schemas.openxmlformats.org/drawingml/2006/main">
+              <a:graphicData uri="http://schemas.openxmlformats.org/drawingml/2006/picture">
+                <pic:pic xmlns:pic="http://schemas.openxmlformats.org/drawingml/2006/picture">
+                  <pic:nvPicPr>
+                    <pic:cNvPr id="927352317" name=""/>
+                    <pic:cNvPicPr/>
+                  </pic:nvPicPr>
+                  <pic:blipFill>
+                    <a:blip r:embed="rId11"/>
+                    <a:stretch>
+                      <a:fillRect/>
+                    </a:stretch>
+                  </pic:blipFill>
+                  <pic:spPr>
+                    <a:xfrm>
+                      <a:off x="0" y="0"/>
+                      <a:ext cx="5972810" cy="2500630"/>
+                    </a:xfrm>
+                    <a:prstGeom prst="rect">
+                      <a:avLst/>
+                    </a:prstGeom>
+                  </pic:spPr>
+                </pic:pic>
+              </a:graphicData>
+            </a:graphic>
+          </wp:inline>
+        </w:drawing>
+      </w:r>
+    </w:p>
+    <w:p>
+      <w:pPr>
+        <w:rPr>
+          <w:b/>
+          <w:bCs/>
+        </w:rPr>
+      </w:pPr>
+    </w:p>
+    <w:p>
+      <w:pPr>
+        <w:rPr>
+          <w:b/>
+          <w:bCs/>
+        </w:rPr>
+      </w:pPr>
+    </w:p>
+    <w:p>
+      <w:pPr>
         <w:rPr>
           <w:b/>
           <w:bCs/>
@@ -712,6 +850,155 @@
     </w:lvl>
   </w:abstractNum>
   <w:abstractNum w:abstractNumId="1" w15:restartNumberingAfterBreak="0">
+    <w:nsid w:val="1F220386"/>
+    <w:multiLevelType w:val="multilevel"/>
+    <w:tmpl w:val="D12AAF4C"/>
+    <w:lvl w:ilvl="0">
+      <w:start w:val="1"/>
+      <w:numFmt w:val="bullet"/>
+      <w:lvlText w:val=""/>
+      <w:lvlJc w:val="left"/>
+      <w:pPr>
+        <w:tabs>
+          <w:tab w:val="num" w:pos="720"/>
+        </w:tabs>
+        <w:ind w:left="720" w:hanging="360"/>
+      </w:pPr>
+      <w:rPr>
+        <w:rFonts w:ascii="Symbol" w:hAnsi="Symbol" w:hint="default"/>
+        <w:sz w:val="20"/>
+      </w:rPr>
+    </w:lvl>
+    <w:lvl w:ilvl="1" w:tentative="1">
+      <w:start w:val="1"/>
+      <w:numFmt w:val="bullet"/>
+      <w:lvlText w:val=""/>
+      <w:lvlJc w:val="left"/>
+      <w:pPr>
+        <w:tabs>
+          <w:tab w:val="num" w:pos="1440"/>
+        </w:tabs>
+        <w:ind w:left="1440" w:hanging="360"/>
+      </w:pPr>
+      <w:rPr>
+        <w:rFonts w:ascii="Symbol" w:hAnsi="Symbol" w:hint="default"/>
+        <w:sz w:val="20"/>
+      </w:rPr>
+    </w:lvl>
+    <w:lvl w:ilvl="2" w:tentative="1">
+      <w:start w:val="1"/>
+      <w:numFmt w:val="bullet"/>
+      <w:lvlText w:val=""/>
+      <w:lvlJc w:val="left"/>
+      <w:pPr>
+        <w:tabs>
+          <w:tab w:val="num" w:pos="2160"/>
+        </w:tabs>
+        <w:ind w:left="2160" w:hanging="360"/>
+      </w:pPr>
+      <w:rPr>
+        <w:rFonts w:ascii="Symbol" w:hAnsi="Symbol" w:hint="default"/>
+        <w:sz w:val="20"/>
+      </w:rPr>
+    </w:lvl>
+    <w:lvl w:ilvl="3" w:tentative="1">
+      <w:start w:val="1"/>
+      <w:numFmt w:val="bullet"/>
+      <w:lvlText w:val=""/>
+      <w:lvlJc w:val="left"/>
+      <w:pPr>
+        <w:tabs>
+          <w:tab w:val="num" w:pos="2880"/>
+        </w:tabs>
+        <w:ind w:left="2880" w:hanging="360"/>
+      </w:pPr>
+      <w:rPr>
+        <w:rFonts w:ascii="Symbol" w:hAnsi="Symbol" w:hint="default"/>
+        <w:sz w:val="20"/>
+      </w:rPr>
+    </w:lvl>
+    <w:lvl w:ilvl="4" w:tentative="1">
+      <w:start w:val="1"/>
+      <w:numFmt w:val="bullet"/>
+      <w:lvlText w:val=""/>
+      <w:lvlJc w:val="left"/>
+      <w:pPr>
+        <w:tabs>
+          <w:tab w:val="num" w:pos="3600"/>
+        </w:tabs>
+        <w:ind w:left="3600" w:hanging="360"/>
+      </w:pPr>
+      <w:rPr>
+        <w:rFonts w:ascii="Symbol" w:hAnsi="Symbol" w:hint="default"/>
+        <w:sz w:val="20"/>
+      </w:rPr>
+    </w:lvl>
+    <w:lvl w:ilvl="5" w:tentative="1">
+      <w:start w:val="1"/>
+      <w:numFmt w:val="bullet"/>
+      <w:lvlText w:val=""/>
+      <w:lvlJc w:val="left"/>
+      <w:pPr>
+        <w:tabs>
+          <w:tab w:val="num" w:pos="4320"/>
+        </w:tabs>
+        <w:ind w:left="4320" w:hanging="360"/>
+      </w:pPr>
+      <w:rPr>
+        <w:rFonts w:ascii="Symbol" w:hAnsi="Symbol" w:hint="default"/>
+        <w:sz w:val="20"/>
+      </w:rPr>
+    </w:lvl>
+    <w:lvl w:ilvl="6" w:tentative="1">
+      <w:start w:val="1"/>
+      <w:numFmt w:val="bullet"/>
+      <w:lvlText w:val=""/>
+      <w:lvlJc w:val="left"/>
+      <w:pPr>
+        <w:tabs>
+          <w:tab w:val="num" w:pos="5040"/>
+        </w:tabs>
+        <w:ind w:left="5040" w:hanging="360"/>
+      </w:pPr>
+      <w:rPr>
+        <w:rFonts w:ascii="Symbol" w:hAnsi="Symbol" w:hint="default"/>
+        <w:sz w:val="20"/>
+      </w:rPr>
+    </w:lvl>
+    <w:lvl w:ilvl="7" w:tentative="1">
+      <w:start w:val="1"/>
+      <w:numFmt w:val="bullet"/>
+      <w:lvlText w:val=""/>
+      <w:lvlJc w:val="left"/>
+      <w:pPr>
+        <w:tabs>
+          <w:tab w:val="num" w:pos="5760"/>
+        </w:tabs>
+        <w:ind w:left="5760" w:hanging="360"/>
+      </w:pPr>
+      <w:rPr>
+        <w:rFonts w:ascii="Symbol" w:hAnsi="Symbol" w:hint="default"/>
+        <w:sz w:val="20"/>
+      </w:rPr>
+    </w:lvl>
+    <w:lvl w:ilvl="8" w:tentative="1">
+      <w:start w:val="1"/>
+      <w:numFmt w:val="bullet"/>
+      <w:lvlText w:val=""/>
+      <w:lvlJc w:val="left"/>
+      <w:pPr>
+        <w:tabs>
+          <w:tab w:val="num" w:pos="6480"/>
+        </w:tabs>
+        <w:ind w:left="6480" w:hanging="360"/>
+      </w:pPr>
+      <w:rPr>
+        <w:rFonts w:ascii="Symbol" w:hAnsi="Symbol" w:hint="default"/>
+        <w:sz w:val="20"/>
+      </w:rPr>
+    </w:lvl>
+  </w:abstractNum>
+  <w:abstractNum w:abstractNumId="2" w15:restartNumberingAfterBreak="0">
     <w:nsid w:val="3AFF0F47"/>
     <w:multiLevelType w:val="multilevel"/>
     <w:tmpl w:val="C810B8C6"/>
@@ -860,7 +1147,7 @@
       </w:rPr>
     </w:lvl>
   </w:abstractNum>
-  <w:abstractNum w:abstractNumId="2" w15:restartNumberingAfterBreak="0">
+  <w:abstractNum w:abstractNumId="3" w15:restartNumberingAfterBreak="0">
     <w:nsid w:val="728C2B72"/>
     <w:multiLevelType w:val="multilevel"/>
     <w:tmpl w:val="C54C7048"/>
@@ -1009,7 +1296,7 @@
       </w:rPr>
     </w:lvl>
   </w:abstractNum>
-  <w:abstractNum w:abstractNumId="3" w15:restartNumberingAfterBreak="0">
+  <w:abstractNum w:abstractNumId="4" w15:restartNumberingAfterBreak="0">
     <w:nsid w:val="7D382A44"/>
     <w:multiLevelType w:val="multilevel"/>
     <w:tmpl w:val="7388AEF4"/>
@@ -1159,16 +1446,19 @@
     </w:lvl>
   </w:abstractNum>
   <w:num w:numId="1" w16cid:durableId="71392351">
-    <w:abstractNumId w:val="1"/>
+    <w:abstractNumId w:val="2"/>
   </w:num>
   <w:num w:numId="2" w16cid:durableId="93523582">
-    <w:abstractNumId w:val="2"/>
+    <w:abstractNumId w:val="3"/>
   </w:num>
   <w:num w:numId="3" w16cid:durableId="1649700594">
     <w:abstractNumId w:val="0"/>
   </w:num>
   <w:num w:numId="4" w16cid:durableId="625162614">
-    <w:abstractNumId w:val="3"/>
+    <w:abstractNumId w:val="4"/>
+  </w:num>
+  <w:num w:numId="5" w16cid:durableId="1132213873">
+    <w:abstractNumId w:val="1"/>
   </w:num>
 </w:numbering>
 </file>

</xml_diff>